<commit_message>
Perl and updated paper
</commit_message>
<xml_diff>
--- a/TypingTrainer.docx
+++ b/TypingTrainer.docx
@@ -16,8 +16,6 @@
         </w:rPr>
         <w:t>Chris Jantzen</w:t>
       </w:r>
-      <w:bookmarkStart w:id="0" w:name="_GoBack"/>
-      <w:bookmarkEnd w:id="0"/>
     </w:p>
     <w:p>
       <w:pPr>
@@ -36,7 +34,7 @@
     </w:p>
     <w:p>
       <w:pPr>
-        <w:spacing w:line="480" w:lineRule="auto"/>
+        <w:spacing w:after="200" w:line="480" w:lineRule="auto"/>
         <w:ind w:firstLine="720"/>
         <w:rPr>
           <w:rFonts w:ascii="Arial" w:hAnsi="Arial" w:cs="Arial"/>
@@ -51,7 +49,7 @@
     </w:p>
     <w:p>
       <w:pPr>
-        <w:spacing w:line="480" w:lineRule="auto"/>
+        <w:spacing w:after="200" w:line="480" w:lineRule="auto"/>
         <w:rPr>
           <w:rFonts w:ascii="Arial" w:hAnsi="Arial" w:cs="Arial"/>
         </w:rPr>
@@ -186,7 +184,7 @@
     </w:p>
     <w:p>
       <w:pPr>
-        <w:spacing w:line="480" w:lineRule="auto"/>
+        <w:spacing w:after="200" w:line="480" w:lineRule="auto"/>
         <w:rPr>
           <w:rFonts w:ascii="Arial" w:hAnsi="Arial" w:cs="Arial"/>
         </w:rPr>
@@ -232,7 +230,7 @@
     </w:p>
     <w:p>
       <w:pPr>
-        <w:spacing w:line="480" w:lineRule="auto"/>
+        <w:spacing w:after="200" w:line="480" w:lineRule="auto"/>
         <w:rPr>
           <w:rFonts w:ascii="Arial" w:hAnsi="Arial" w:cs="Arial"/>
         </w:rPr>
@@ -242,31 +240,76 @@
           <w:rFonts w:ascii="Arial" w:hAnsi="Arial" w:cs="Arial"/>
         </w:rPr>
         <w:tab/>
-        <w:t xml:space="preserve">To implement my functional programming portion of my assignment, I chose to use Python because it is a very versatile interpreted scripting language that would allow me to do a lot easily. I performed my data calculations in this portion of the program in regard to the amount of time taken to complete the typing and the accuracy. To do this in practice, I would have the program read any new data from the database to get the </w:t>
-      </w:r>
-      <w:r>
-        <w:rPr>
-          <w:rFonts w:ascii="Arial" w:hAnsi="Arial" w:cs="Arial"/>
-        </w:rPr>
-        <w:t xml:space="preserve">start and end times typing session, the number of characters typed correctly the first time, number of characters that were corrected, and the number of characters left incorrect, and the total number of characters in the text the user had typed. I created several functions to perform small tasks and used those small tasks to be combined and make larger tasks to produce the desired result, as is my understanding of the correct way to implement the functional programming paradigm. </w:t>
-      </w:r>
-      <w:r>
-        <w:rPr>
-          <w:rFonts w:ascii="Arial" w:hAnsi="Arial" w:cs="Arial"/>
-        </w:rPr>
-        <w:t xml:space="preserve">I support my choice of using Python for this because Python is a language that supports first-class functions and anonymous functions (lambdas in Python), so I could create functions and pass them as variables to the other functions to be applied to the data in order to streamline the process of writing more complicated functions because I wouldn’t have to worry about altering the data inside of that code block and I could just take the data that function was given and do what is needed right away. I liked using Python because I was already comfortable with the syntax and how the language worked, which made it easier </w:t>
-      </w:r>
-      <w:r>
-        <w:rPr>
-          <w:rFonts w:ascii="Arial" w:hAnsi="Arial" w:cs="Arial"/>
-        </w:rPr>
-        <w:lastRenderedPageBreak/>
-        <w:t>to focus on using the functional programming paradigm instead of trying to both learn the language and the methods of implementing functions at the same time.</w:t>
+        <w:t>For my imperative portion, I used Perl to get user input on deciding which block of text that they would like to type. I chose Perl because this seemed like the best task to take advantage of the imperative programming paradigm. I learned a lot about Perl in doing this, having only seen the very basics of the language before starting this. Learning when to use the dollar sign, at sign, and percent was difficult because sometimes when dealing with arrays, you use the array with the dollar sign to index into that array</w:t>
+      </w:r>
+      <w:r>
+        <w:rPr>
+          <w:rFonts w:ascii="Arial" w:hAnsi="Arial" w:cs="Arial"/>
+        </w:rPr>
+        <w:t xml:space="preserve">. I also had a lot of issues with getting the syntax correct because things like loops don’t always work as I would think they would, but after some visits to Stack Overflow, the issues become a bit </w:t>
+      </w:r>
+      <w:r>
+        <w:rPr>
+          <w:rFonts w:ascii="Arial" w:hAnsi="Arial" w:cs="Arial"/>
+        </w:rPr>
+        <w:t>clearer</w:t>
+      </w:r>
+      <w:r>
+        <w:rPr>
+          <w:rFonts w:ascii="Arial" w:hAnsi="Arial" w:cs="Arial"/>
+        </w:rPr>
+        <w:t xml:space="preserve">. </w:t>
+      </w:r>
+      <w:r>
+        <w:rPr>
+          <w:rFonts w:ascii="Arial" w:hAnsi="Arial" w:cs="Arial"/>
+        </w:rPr>
+        <w:t>I think that Perl was a good choice for this implementation because it provides all of the tools that were needed to complete this portion of the project without too much trouble, and that’s really all that was needed because it wasn’t a very complicated bit of code.</w:t>
+      </w:r>
+      <w:r>
+        <w:rPr>
+          <w:rFonts w:ascii="Arial" w:hAnsi="Arial" w:cs="Arial"/>
+        </w:rPr>
+        <w:t xml:space="preserve"> Much like my experience with logical programming, I feel that this was the correct choice for the project, but I would like to get a bit more experience coding with the paradigm to get experience for my own knowledge.</w:t>
       </w:r>
     </w:p>
     <w:p>
       <w:pPr>
-        <w:spacing w:line="480" w:lineRule="auto"/>
+        <w:spacing w:after="200" w:line="480" w:lineRule="auto"/>
+        <w:rPr>
+          <w:rFonts w:ascii="Arial" w:hAnsi="Arial" w:cs="Arial"/>
+        </w:rPr>
+      </w:pPr>
+      <w:r>
+        <w:rPr>
+          <w:rFonts w:ascii="Arial" w:hAnsi="Arial" w:cs="Arial"/>
+        </w:rPr>
+        <w:tab/>
+        <w:t xml:space="preserve">To implement my functional programming portion of my assignment, I chose to use Python because it is a very versatile interpreted scripting language that would allow me to do a lot easily. I performed my data calculations in this portion of the program in regard to the amount of time taken to complete the typing and the accuracy. To do this </w:t>
+      </w:r>
+      <w:r>
+        <w:rPr>
+          <w:rFonts w:ascii="Arial" w:hAnsi="Arial" w:cs="Arial"/>
+        </w:rPr>
+        <w:lastRenderedPageBreak/>
+        <w:t xml:space="preserve">in practice, I would have the program read any new data from the database to get the </w:t>
+      </w:r>
+      <w:r>
+        <w:rPr>
+          <w:rFonts w:ascii="Arial" w:hAnsi="Arial" w:cs="Arial"/>
+        </w:rPr>
+        <w:t xml:space="preserve">start and end times typing session, the number of characters typed correctly the first time, number of characters that were corrected, and the number of characters left incorrect, and the total number of characters in the text the user had typed. I created several functions to perform small tasks and used those small tasks to be combined and make larger tasks to produce the desired result, as is my understanding of the correct way to implement the functional programming paradigm. </w:t>
+      </w:r>
+      <w:r>
+        <w:rPr>
+          <w:rFonts w:ascii="Arial" w:hAnsi="Arial" w:cs="Arial"/>
+        </w:rPr>
+        <w:t>I support my choice of using Python for this because Python is a language that supports first-class functions and anonymous functions (lambdas in Python), so I could create functions and pass them as variables to the other functions to be applied to the data in order to streamline the process of writing more complicated functions because I wouldn’t have to worry about altering the data inside of that code block and I could just take the data that function was given and do what is needed right away. I liked using Python because I was already comfortable with the syntax and how the language worked, which made it easier to focus on using the functional programming paradigm instead of trying to both learn the language and the methods of implementing functions at the same time.</w:t>
+      </w:r>
+    </w:p>
+    <w:p>
+      <w:pPr>
+        <w:spacing w:after="200" w:line="480" w:lineRule="auto"/>
         <w:rPr>
           <w:rFonts w:ascii="Arial" w:hAnsi="Arial" w:cs="Arial"/>
         </w:rPr>
@@ -278,6 +321,14 @@
         <w:tab/>
         <w:t>I learned a good amount about the different paradigms in this project and I think that this knowledge will be good to bring to my future major projects. Being able to properly implement functional and object-oriented programming seems to be a very common thing in enterprise-level software development, so having a basis in these will be very useful as my professional career develops.</w:t>
       </w:r>
+      <w:r>
+        <w:rPr>
+          <w:rFonts w:ascii="Arial" w:hAnsi="Arial" w:cs="Arial"/>
+        </w:rPr>
+        <w:t xml:space="preserve"> A side benefit to this project was being able to spend some time setting up a git repository on GitHub and gaining experience with a source management system.</w:t>
+      </w:r>
+      <w:bookmarkStart w:id="0" w:name="_GoBack"/>
+      <w:bookmarkEnd w:id="0"/>
     </w:p>
     <w:sectPr>
       <w:pgSz w:w="12240" w:h="15840"/>

</xml_diff>